<commit_message>
Adds coding and maths presentation for week 7
</commit_message>
<xml_diff>
--- a/week-7/homework/week_7_homework.docx
+++ b/week-7/homework/week_7_homework.docx
@@ -160,57 +160,126 @@
     </w:p>
     <w:p>
       <w:pPr>
+        <w:pStyle w:val="ListParagraph"/>
         <w:numPr>
           <w:ilvl w:val="0"/>
-          <w:numId w:val="23"/>
+          <w:numId w:val="29"/>
         </w:numPr>
-        <w:spacing w:before="100" w:beforeAutospacing="1" w:after="100" w:afterAutospacing="1" w:line="240" w:lineRule="auto"/>
-        <w:rPr>
-          <w:sz w:val="24"/>
-        </w:rPr>
-      </w:pPr>
-      <w:hyperlink r:id="rId8" w:anchor="editor" w:tgtFrame="_blank" w:history="1">
+        <w:rPr>
+          <w:lang w:val="en-AU"/>
+        </w:rPr>
+      </w:pPr>
+      <w:hyperlink r:id="rId8" w:tgtFrame="_blank" w:history="1">
         <w:r>
           <w:rPr>
             <w:rStyle w:val="Hyperlink"/>
+            <w:lang w:val="en-AU"/>
           </w:rPr>
-          <w:t>Maze Project</w:t>
+          <w:t xml:space="preserve">Maze </w:t>
         </w:r>
-      </w:hyperlink>
-    </w:p>
-    <w:p>
-      <w:pPr>
-        <w:numPr>
-          <w:ilvl w:val="0"/>
-          <w:numId w:val="23"/>
-        </w:numPr>
-        <w:spacing w:before="100" w:beforeAutospacing="1" w:after="100" w:afterAutospacing="1" w:line="240" w:lineRule="auto"/>
-      </w:pPr>
-      <w:hyperlink r:id="rId9" w:anchor="editor" w:tgtFrame="_blank" w:history="1">
         <w:r>
           <w:rPr>
             <w:rStyle w:val="Hyperlink"/>
+            <w:lang w:val="en-AU"/>
           </w:rPr>
-          <w:t>Pong Project</w:t>
+          <w:t>P</w:t>
         </w:r>
-      </w:hyperlink>
-    </w:p>
-    <w:p>
-      <w:pPr>
-        <w:numPr>
-          <w:ilvl w:val="0"/>
-          <w:numId w:val="23"/>
-        </w:numPr>
-        <w:spacing w:before="100" w:beforeAutospacing="1" w:after="100" w:afterAutospacing="1" w:line="240" w:lineRule="auto"/>
-      </w:pPr>
-      <w:hyperlink r:id="rId10" w:anchor="editor" w:tgtFrame="_blank" w:history="1">
         <w:r>
           <w:rPr>
             <w:rStyle w:val="Hyperlink"/>
+            <w:lang w:val="en-AU"/>
           </w:rPr>
-          <w:t>Scrolling Project</w:t>
+          <w:t>roject</w:t>
         </w:r>
       </w:hyperlink>
+      <w:r>
+        <w:rPr>
+          <w:lang w:val="en-AU"/>
+        </w:rPr>
+        <w:t xml:space="preserve"> </w:t>
+      </w:r>
+    </w:p>
+    <w:p>
+      <w:pPr>
+        <w:pStyle w:val="ListParagraph"/>
+        <w:numPr>
+          <w:ilvl w:val="0"/>
+          <w:numId w:val="29"/>
+        </w:numPr>
+        <w:rPr>
+          <w:lang w:val="en-AU"/>
+        </w:rPr>
+      </w:pPr>
+      <w:hyperlink r:id="rId9" w:tgtFrame="_blank" w:history="1">
+        <w:r>
+          <w:rPr>
+            <w:rStyle w:val="Hyperlink"/>
+            <w:lang w:val="en-AU"/>
+          </w:rPr>
+          <w:t>Pon</w:t>
+        </w:r>
+        <w:r>
+          <w:rPr>
+            <w:rStyle w:val="Hyperlink"/>
+            <w:lang w:val="en-AU"/>
+          </w:rPr>
+          <w:t>g</w:t>
+        </w:r>
+        <w:r>
+          <w:rPr>
+            <w:rStyle w:val="Hyperlink"/>
+            <w:lang w:val="en-AU"/>
+          </w:rPr>
+          <w:t xml:space="preserve"> Project</w:t>
+        </w:r>
+      </w:hyperlink>
+      <w:r>
+        <w:rPr>
+          <w:lang w:val="en-AU"/>
+        </w:rPr>
+        <w:t xml:space="preserve"> </w:t>
+      </w:r>
+    </w:p>
+    <w:p>
+      <w:pPr>
+        <w:pStyle w:val="ListParagraph"/>
+        <w:numPr>
+          <w:ilvl w:val="0"/>
+          <w:numId w:val="29"/>
+        </w:numPr>
+        <w:rPr>
+          <w:lang w:val="en-AU"/>
+        </w:rPr>
+      </w:pPr>
+      <w:hyperlink r:id="rId10" w:tgtFrame="_blank" w:history="1">
+        <w:r>
+          <w:rPr>
+            <w:rStyle w:val="Hyperlink"/>
+            <w:lang w:val="en-AU"/>
+          </w:rPr>
+          <w:t>Scrolling P</w:t>
+        </w:r>
+        <w:r>
+          <w:rPr>
+            <w:rStyle w:val="Hyperlink"/>
+            <w:lang w:val="en-AU"/>
+          </w:rPr>
+          <w:t>r</w:t>
+        </w:r>
+        <w:r>
+          <w:rPr>
+            <w:rStyle w:val="Hyperlink"/>
+            <w:lang w:val="en-AU"/>
+          </w:rPr>
+          <w:t>oject</w:t>
+        </w:r>
+      </w:hyperlink>
+      <w:r>
+        <w:rPr>
+          <w:lang w:val="en-AU"/>
+        </w:rPr>
+        <w:t xml:space="preserve"> </w:t>
+      </w:r>
     </w:p>
     <w:p>
       <w:r>
@@ -595,7 +664,6 @@
         <w:rPr>
           <w:b/>
         </w:rPr>
-        <w:lastRenderedPageBreak/>
         <w:t xml:space="preserve">You should take note of the </w:t>
       </w:r>
       <w:r>
@@ -832,7 +900,21 @@
             <w:rStyle w:val="Hyperlink"/>
             <w:b/>
           </w:rPr>
-          <w:t>Week 7 Homework Form</w:t>
+          <w:t>Week 7 Home</w:t>
+        </w:r>
+        <w:r>
+          <w:rPr>
+            <w:rStyle w:val="Hyperlink"/>
+            <w:b/>
+          </w:rPr>
+          <w:t>w</w:t>
+        </w:r>
+        <w:r>
+          <w:rPr>
+            <w:rStyle w:val="Hyperlink"/>
+            <w:b/>
+          </w:rPr>
+          <w:t>ork Form</w:t>
         </w:r>
       </w:hyperlink>
       <w:r>
@@ -1570,7 +1652,6 @@
       <w:pPr>
         <w:jc w:val="center"/>
       </w:pPr>
-      <w:bookmarkStart w:id="0" w:name="_GoBack"/>
       <w:r>
         <w:rPr>
           <w:noProof/>
@@ -1617,7 +1698,6 @@
           </wp:inline>
         </w:drawing>
       </w:r>
-      <w:bookmarkEnd w:id="0"/>
     </w:p>
     <w:p>
       <w:r>
@@ -1995,7 +2075,16 @@
         <w:t xml:space="preserve">After adding the extensions to the Scrolling project, I decided I wanted to change the theme of the </w:t>
       </w:r>
       <w:r>
-        <w:t xml:space="preserve">project. Instead of a Helicopter flying through the sky, I changed the Sprite to a Bat and made it fly through castles instead. </w:t>
+        <w:t xml:space="preserve">project. Instead of a Helicopter flying through the sky, I changed the Sprite to a </w:t>
+      </w:r>
+      <w:r>
+        <w:t>Parrot</w:t>
+      </w:r>
+      <w:r>
+        <w:t xml:space="preserve"> and made it fly through </w:t>
+      </w:r>
+      <w:r>
+        <w:t>different nature scenes instead.</w:t>
       </w:r>
     </w:p>
     <w:p>
@@ -2012,25 +2101,10 @@
         </w:numPr>
       </w:pPr>
       <w:r>
-        <w:t>I added the Woods</w:t>
-      </w:r>
-      <w:r>
-        <w:t xml:space="preserve"> backdrop</w:t>
-      </w:r>
-      <w:r>
-        <w:t xml:space="preserve"> and </w:t>
-      </w:r>
-      <w:r>
-        <w:t>3</w:t>
-      </w:r>
-      <w:r>
-        <w:t xml:space="preserve"> </w:t>
-      </w:r>
-      <w:r>
-        <w:t xml:space="preserve">of the </w:t>
-      </w:r>
-      <w:r>
-        <w:t>different Castle backdrops</w:t>
+        <w:t xml:space="preserve">I added </w:t>
+      </w:r>
+      <w:r>
+        <w:t>four different backdrops to the project (Jungle, Forest, Jurassic and Desert)</w:t>
       </w:r>
     </w:p>
     <w:p>
@@ -2093,7 +2167,18 @@
         </w:numPr>
       </w:pPr>
       <w:r>
-        <w:t>I changed the Helicopter Sprite to be a Bat instead</w:t>
+        <w:t>I changed the Helicopter Sprite to be</w:t>
+      </w:r>
+      <w:bookmarkStart w:id="0" w:name="_GoBack"/>
+      <w:bookmarkEnd w:id="0"/>
+      <w:r>
+        <w:t xml:space="preserve"> a </w:t>
+      </w:r>
+      <w:r>
+        <w:t xml:space="preserve">Parrot </w:t>
+      </w:r>
+      <w:r>
+        <w:t>instead</w:t>
       </w:r>
     </w:p>
     <w:p>
@@ -2105,7 +2190,13 @@
         </w:numPr>
       </w:pPr>
       <w:r>
-        <w:t>I added a block to make the Bat flap its wings when the space bar is pressed</w:t>
+        <w:t>I added a block to make the</w:t>
+      </w:r>
+      <w:r>
+        <w:t xml:space="preserve"> Parrot</w:t>
+      </w:r>
+      <w:r>
+        <w:t xml:space="preserve"> flap its wings when the space bar is pressed</w:t>
       </w:r>
     </w:p>
     <w:p>
@@ -2119,27 +2210,54 @@
       <w:r>
         <w:t>I added some blocks to make the backdrop change when the level increases</w:t>
       </w:r>
+      <w:r>
+        <w:t xml:space="preserve"> (after every </w:t>
+      </w:r>
+      <w:r>
+        <w:t>2</w:t>
+      </w:r>
+      <w:r>
+        <w:t xml:space="preserve"> bars)</w:t>
+      </w:r>
     </w:p>
     <w:p>
       <w:r>
         <w:t>Y</w:t>
       </w:r>
       <w:r>
-        <w:t>ou can see my</w:t>
+        <w:t xml:space="preserve">ou </w:t>
+      </w:r>
+      <w:r>
+        <w:t>can see my</w:t>
       </w:r>
       <w:r>
         <w:t xml:space="preserve"> </w:t>
       </w:r>
-      <w:hyperlink r:id="rId29" w:anchor="editor" w:history="1">
+      <w:hyperlink r:id="rId29" w:history="1">
         <w:r>
           <w:rPr>
             <w:rStyle w:val="Hyperlink"/>
           </w:rPr>
-          <w:t>finished Scrolling project online here</w:t>
+          <w:t>finished Scrollin</w:t>
+        </w:r>
+        <w:r>
+          <w:rPr>
+            <w:rStyle w:val="Hyperlink"/>
+          </w:rPr>
+          <w:t>g</w:t>
+        </w:r>
+        <w:r>
+          <w:rPr>
+            <w:rStyle w:val="Hyperlink"/>
+          </w:rPr>
+          <w:t xml:space="preserve"> project online here</w:t>
         </w:r>
       </w:hyperlink>
       <w:r>
-        <w:t xml:space="preserve"> with these changes made to it.</w:t>
+        <w:t xml:space="preserve"> with</w:t>
+      </w:r>
+      <w:r>
+        <w:t xml:space="preserve"> these changes made to it.</w:t>
       </w:r>
     </w:p>
     <w:p/>
@@ -3030,6 +3148,152 @@
     </w:lvl>
   </w:abstractNum>
   <w:abstractNum w:abstractNumId="7" w15:restartNumberingAfterBreak="0">
+    <w:nsid w:val="20D00692"/>
+    <w:multiLevelType w:val="multilevel"/>
+    <w:tmpl w:val="7E4829D6"/>
+    <w:lvl w:ilvl="0">
+      <w:start w:val="1"/>
+      <w:numFmt w:val="bullet"/>
+      <w:lvlText w:val=""/>
+      <w:lvlJc w:val="left"/>
+      <w:pPr>
+        <w:ind w:left="720" w:hanging="360"/>
+      </w:pPr>
+      <w:rPr>
+        <w:rFonts w:ascii="Symbol" w:hAnsi="Symbol" w:hint="default"/>
+        <w:sz w:val="20"/>
+      </w:rPr>
+    </w:lvl>
+    <w:lvl w:ilvl="1" w:tentative="1">
+      <w:start w:val="1"/>
+      <w:numFmt w:val="bullet"/>
+      <w:lvlText w:val="o"/>
+      <w:lvlJc w:val="left"/>
+      <w:pPr>
+        <w:tabs>
+          <w:tab w:val="num" w:pos="1440"/>
+        </w:tabs>
+        <w:ind w:left="1440" w:hanging="360"/>
+      </w:pPr>
+      <w:rPr>
+        <w:rFonts w:ascii="Courier New" w:hAnsi="Courier New" w:hint="default"/>
+        <w:sz w:val="20"/>
+      </w:rPr>
+    </w:lvl>
+    <w:lvl w:ilvl="2" w:tentative="1">
+      <w:start w:val="1"/>
+      <w:numFmt w:val="bullet"/>
+      <w:lvlText w:val=""/>
+      <w:lvlJc w:val="left"/>
+      <w:pPr>
+        <w:tabs>
+          <w:tab w:val="num" w:pos="2160"/>
+        </w:tabs>
+        <w:ind w:left="2160" w:hanging="360"/>
+      </w:pPr>
+      <w:rPr>
+        <w:rFonts w:ascii="Wingdings" w:hAnsi="Wingdings" w:hint="default"/>
+        <w:sz w:val="20"/>
+      </w:rPr>
+    </w:lvl>
+    <w:lvl w:ilvl="3" w:tentative="1">
+      <w:start w:val="1"/>
+      <w:numFmt w:val="bullet"/>
+      <w:lvlText w:val=""/>
+      <w:lvlJc w:val="left"/>
+      <w:pPr>
+        <w:tabs>
+          <w:tab w:val="num" w:pos="2880"/>
+        </w:tabs>
+        <w:ind w:left="2880" w:hanging="360"/>
+      </w:pPr>
+      <w:rPr>
+        <w:rFonts w:ascii="Wingdings" w:hAnsi="Wingdings" w:hint="default"/>
+        <w:sz w:val="20"/>
+      </w:rPr>
+    </w:lvl>
+    <w:lvl w:ilvl="4" w:tentative="1">
+      <w:start w:val="1"/>
+      <w:numFmt w:val="bullet"/>
+      <w:lvlText w:val=""/>
+      <w:lvlJc w:val="left"/>
+      <w:pPr>
+        <w:tabs>
+          <w:tab w:val="num" w:pos="3600"/>
+        </w:tabs>
+        <w:ind w:left="3600" w:hanging="360"/>
+      </w:pPr>
+      <w:rPr>
+        <w:rFonts w:ascii="Wingdings" w:hAnsi="Wingdings" w:hint="default"/>
+        <w:sz w:val="20"/>
+      </w:rPr>
+    </w:lvl>
+    <w:lvl w:ilvl="5" w:tentative="1">
+      <w:start w:val="1"/>
+      <w:numFmt w:val="bullet"/>
+      <w:lvlText w:val=""/>
+      <w:lvlJc w:val="left"/>
+      <w:pPr>
+        <w:tabs>
+          <w:tab w:val="num" w:pos="4320"/>
+        </w:tabs>
+        <w:ind w:left="4320" w:hanging="360"/>
+      </w:pPr>
+      <w:rPr>
+        <w:rFonts w:ascii="Wingdings" w:hAnsi="Wingdings" w:hint="default"/>
+        <w:sz w:val="20"/>
+      </w:rPr>
+    </w:lvl>
+    <w:lvl w:ilvl="6" w:tentative="1">
+      <w:start w:val="1"/>
+      <w:numFmt w:val="bullet"/>
+      <w:lvlText w:val=""/>
+      <w:lvlJc w:val="left"/>
+      <w:pPr>
+        <w:tabs>
+          <w:tab w:val="num" w:pos="5040"/>
+        </w:tabs>
+        <w:ind w:left="5040" w:hanging="360"/>
+      </w:pPr>
+      <w:rPr>
+        <w:rFonts w:ascii="Wingdings" w:hAnsi="Wingdings" w:hint="default"/>
+        <w:sz w:val="20"/>
+      </w:rPr>
+    </w:lvl>
+    <w:lvl w:ilvl="7" w:tentative="1">
+      <w:start w:val="1"/>
+      <w:numFmt w:val="bullet"/>
+      <w:lvlText w:val=""/>
+      <w:lvlJc w:val="left"/>
+      <w:pPr>
+        <w:tabs>
+          <w:tab w:val="num" w:pos="5760"/>
+        </w:tabs>
+        <w:ind w:left="5760" w:hanging="360"/>
+      </w:pPr>
+      <w:rPr>
+        <w:rFonts w:ascii="Wingdings" w:hAnsi="Wingdings" w:hint="default"/>
+        <w:sz w:val="20"/>
+      </w:rPr>
+    </w:lvl>
+    <w:lvl w:ilvl="8" w:tentative="1">
+      <w:start w:val="1"/>
+      <w:numFmt w:val="bullet"/>
+      <w:lvlText w:val=""/>
+      <w:lvlJc w:val="left"/>
+      <w:pPr>
+        <w:tabs>
+          <w:tab w:val="num" w:pos="6480"/>
+        </w:tabs>
+        <w:ind w:left="6480" w:hanging="360"/>
+      </w:pPr>
+      <w:rPr>
+        <w:rFonts w:ascii="Wingdings" w:hAnsi="Wingdings" w:hint="default"/>
+        <w:sz w:val="20"/>
+      </w:rPr>
+    </w:lvl>
+  </w:abstractNum>
+  <w:abstractNum w:abstractNumId="8" w15:restartNumberingAfterBreak="0">
     <w:nsid w:val="218B7ABC"/>
     <w:multiLevelType w:val="hybridMultilevel"/>
     <w:tmpl w:val="C01099EC"/>
@@ -3118,7 +3382,7 @@
       </w:pPr>
     </w:lvl>
   </w:abstractNum>
-  <w:abstractNum w:abstractNumId="8" w15:restartNumberingAfterBreak="0">
+  <w:abstractNum w:abstractNumId="9" w15:restartNumberingAfterBreak="0">
     <w:nsid w:val="2A220FA9"/>
     <w:multiLevelType w:val="multilevel"/>
     <w:tmpl w:val="D8F6D652"/>
@@ -3267,7 +3531,7 @@
       </w:rPr>
     </w:lvl>
   </w:abstractNum>
-  <w:abstractNum w:abstractNumId="9" w15:restartNumberingAfterBreak="0">
+  <w:abstractNum w:abstractNumId="10" w15:restartNumberingAfterBreak="0">
     <w:nsid w:val="2C503FCA"/>
     <w:multiLevelType w:val="hybridMultilevel"/>
     <w:tmpl w:val="E2FEA546"/>
@@ -3357,7 +3621,153 @@
       </w:pPr>
     </w:lvl>
   </w:abstractNum>
-  <w:abstractNum w:abstractNumId="10" w15:restartNumberingAfterBreak="0">
+  <w:abstractNum w:abstractNumId="11" w15:restartNumberingAfterBreak="0">
+    <w:nsid w:val="2DC80A75"/>
+    <w:multiLevelType w:val="multilevel"/>
+    <w:tmpl w:val="7E4829D6"/>
+    <w:lvl w:ilvl="0">
+      <w:start w:val="1"/>
+      <w:numFmt w:val="bullet"/>
+      <w:lvlText w:val=""/>
+      <w:lvlJc w:val="left"/>
+      <w:pPr>
+        <w:ind w:left="720" w:hanging="360"/>
+      </w:pPr>
+      <w:rPr>
+        <w:rFonts w:ascii="Symbol" w:hAnsi="Symbol" w:hint="default"/>
+        <w:sz w:val="20"/>
+      </w:rPr>
+    </w:lvl>
+    <w:lvl w:ilvl="1" w:tentative="1">
+      <w:start w:val="1"/>
+      <w:numFmt w:val="bullet"/>
+      <w:lvlText w:val="o"/>
+      <w:lvlJc w:val="left"/>
+      <w:pPr>
+        <w:tabs>
+          <w:tab w:val="num" w:pos="1440"/>
+        </w:tabs>
+        <w:ind w:left="1440" w:hanging="360"/>
+      </w:pPr>
+      <w:rPr>
+        <w:rFonts w:ascii="Courier New" w:hAnsi="Courier New" w:hint="default"/>
+        <w:sz w:val="20"/>
+      </w:rPr>
+    </w:lvl>
+    <w:lvl w:ilvl="2" w:tentative="1">
+      <w:start w:val="1"/>
+      <w:numFmt w:val="bullet"/>
+      <w:lvlText w:val=""/>
+      <w:lvlJc w:val="left"/>
+      <w:pPr>
+        <w:tabs>
+          <w:tab w:val="num" w:pos="2160"/>
+        </w:tabs>
+        <w:ind w:left="2160" w:hanging="360"/>
+      </w:pPr>
+      <w:rPr>
+        <w:rFonts w:ascii="Wingdings" w:hAnsi="Wingdings" w:hint="default"/>
+        <w:sz w:val="20"/>
+      </w:rPr>
+    </w:lvl>
+    <w:lvl w:ilvl="3" w:tentative="1">
+      <w:start w:val="1"/>
+      <w:numFmt w:val="bullet"/>
+      <w:lvlText w:val=""/>
+      <w:lvlJc w:val="left"/>
+      <w:pPr>
+        <w:tabs>
+          <w:tab w:val="num" w:pos="2880"/>
+        </w:tabs>
+        <w:ind w:left="2880" w:hanging="360"/>
+      </w:pPr>
+      <w:rPr>
+        <w:rFonts w:ascii="Wingdings" w:hAnsi="Wingdings" w:hint="default"/>
+        <w:sz w:val="20"/>
+      </w:rPr>
+    </w:lvl>
+    <w:lvl w:ilvl="4" w:tentative="1">
+      <w:start w:val="1"/>
+      <w:numFmt w:val="bullet"/>
+      <w:lvlText w:val=""/>
+      <w:lvlJc w:val="left"/>
+      <w:pPr>
+        <w:tabs>
+          <w:tab w:val="num" w:pos="3600"/>
+        </w:tabs>
+        <w:ind w:left="3600" w:hanging="360"/>
+      </w:pPr>
+      <w:rPr>
+        <w:rFonts w:ascii="Wingdings" w:hAnsi="Wingdings" w:hint="default"/>
+        <w:sz w:val="20"/>
+      </w:rPr>
+    </w:lvl>
+    <w:lvl w:ilvl="5" w:tentative="1">
+      <w:start w:val="1"/>
+      <w:numFmt w:val="bullet"/>
+      <w:lvlText w:val=""/>
+      <w:lvlJc w:val="left"/>
+      <w:pPr>
+        <w:tabs>
+          <w:tab w:val="num" w:pos="4320"/>
+        </w:tabs>
+        <w:ind w:left="4320" w:hanging="360"/>
+      </w:pPr>
+      <w:rPr>
+        <w:rFonts w:ascii="Wingdings" w:hAnsi="Wingdings" w:hint="default"/>
+        <w:sz w:val="20"/>
+      </w:rPr>
+    </w:lvl>
+    <w:lvl w:ilvl="6" w:tentative="1">
+      <w:start w:val="1"/>
+      <w:numFmt w:val="bullet"/>
+      <w:lvlText w:val=""/>
+      <w:lvlJc w:val="left"/>
+      <w:pPr>
+        <w:tabs>
+          <w:tab w:val="num" w:pos="5040"/>
+        </w:tabs>
+        <w:ind w:left="5040" w:hanging="360"/>
+      </w:pPr>
+      <w:rPr>
+        <w:rFonts w:ascii="Wingdings" w:hAnsi="Wingdings" w:hint="default"/>
+        <w:sz w:val="20"/>
+      </w:rPr>
+    </w:lvl>
+    <w:lvl w:ilvl="7" w:tentative="1">
+      <w:start w:val="1"/>
+      <w:numFmt w:val="bullet"/>
+      <w:lvlText w:val=""/>
+      <w:lvlJc w:val="left"/>
+      <w:pPr>
+        <w:tabs>
+          <w:tab w:val="num" w:pos="5760"/>
+        </w:tabs>
+        <w:ind w:left="5760" w:hanging="360"/>
+      </w:pPr>
+      <w:rPr>
+        <w:rFonts w:ascii="Wingdings" w:hAnsi="Wingdings" w:hint="default"/>
+        <w:sz w:val="20"/>
+      </w:rPr>
+    </w:lvl>
+    <w:lvl w:ilvl="8" w:tentative="1">
+      <w:start w:val="1"/>
+      <w:numFmt w:val="bullet"/>
+      <w:lvlText w:val=""/>
+      <w:lvlJc w:val="left"/>
+      <w:pPr>
+        <w:tabs>
+          <w:tab w:val="num" w:pos="6480"/>
+        </w:tabs>
+        <w:ind w:left="6480" w:hanging="360"/>
+      </w:pPr>
+      <w:rPr>
+        <w:rFonts w:ascii="Wingdings" w:hAnsi="Wingdings" w:hint="default"/>
+        <w:sz w:val="20"/>
+      </w:rPr>
+    </w:lvl>
+  </w:abstractNum>
+  <w:abstractNum w:abstractNumId="12" w15:restartNumberingAfterBreak="0">
     <w:nsid w:val="2E9A059C"/>
     <w:multiLevelType w:val="hybridMultilevel"/>
     <w:tmpl w:val="7AD839E4"/>
@@ -3469,7 +3879,7 @@
       </w:rPr>
     </w:lvl>
   </w:abstractNum>
-  <w:abstractNum w:abstractNumId="11" w15:restartNumberingAfterBreak="0">
+  <w:abstractNum w:abstractNumId="13" w15:restartNumberingAfterBreak="0">
     <w:nsid w:val="32FA5C2C"/>
     <w:multiLevelType w:val="hybridMultilevel"/>
     <w:tmpl w:val="246CBA86"/>
@@ -3558,7 +3968,156 @@
       </w:pPr>
     </w:lvl>
   </w:abstractNum>
-  <w:abstractNum w:abstractNumId="12" w15:restartNumberingAfterBreak="0">
+  <w:abstractNum w:abstractNumId="14" w15:restartNumberingAfterBreak="0">
+    <w:nsid w:val="448F5ED4"/>
+    <w:multiLevelType w:val="multilevel"/>
+    <w:tmpl w:val="7BD87202"/>
+    <w:lvl w:ilvl="0">
+      <w:start w:val="1"/>
+      <w:numFmt w:val="bullet"/>
+      <w:lvlText w:val=""/>
+      <w:lvlJc w:val="left"/>
+      <w:pPr>
+        <w:tabs>
+          <w:tab w:val="num" w:pos="720"/>
+        </w:tabs>
+        <w:ind w:left="720" w:hanging="360"/>
+      </w:pPr>
+      <w:rPr>
+        <w:rFonts w:ascii="Symbol" w:hAnsi="Symbol" w:hint="default"/>
+        <w:sz w:val="20"/>
+      </w:rPr>
+    </w:lvl>
+    <w:lvl w:ilvl="1" w:tentative="1">
+      <w:start w:val="1"/>
+      <w:numFmt w:val="bullet"/>
+      <w:lvlText w:val="o"/>
+      <w:lvlJc w:val="left"/>
+      <w:pPr>
+        <w:tabs>
+          <w:tab w:val="num" w:pos="1440"/>
+        </w:tabs>
+        <w:ind w:left="1440" w:hanging="360"/>
+      </w:pPr>
+      <w:rPr>
+        <w:rFonts w:ascii="Courier New" w:hAnsi="Courier New" w:hint="default"/>
+        <w:sz w:val="20"/>
+      </w:rPr>
+    </w:lvl>
+    <w:lvl w:ilvl="2" w:tentative="1">
+      <w:start w:val="1"/>
+      <w:numFmt w:val="bullet"/>
+      <w:lvlText w:val=""/>
+      <w:lvlJc w:val="left"/>
+      <w:pPr>
+        <w:tabs>
+          <w:tab w:val="num" w:pos="2160"/>
+        </w:tabs>
+        <w:ind w:left="2160" w:hanging="360"/>
+      </w:pPr>
+      <w:rPr>
+        <w:rFonts w:ascii="Wingdings" w:hAnsi="Wingdings" w:hint="default"/>
+        <w:sz w:val="20"/>
+      </w:rPr>
+    </w:lvl>
+    <w:lvl w:ilvl="3" w:tentative="1">
+      <w:start w:val="1"/>
+      <w:numFmt w:val="bullet"/>
+      <w:lvlText w:val=""/>
+      <w:lvlJc w:val="left"/>
+      <w:pPr>
+        <w:tabs>
+          <w:tab w:val="num" w:pos="2880"/>
+        </w:tabs>
+        <w:ind w:left="2880" w:hanging="360"/>
+      </w:pPr>
+      <w:rPr>
+        <w:rFonts w:ascii="Wingdings" w:hAnsi="Wingdings" w:hint="default"/>
+        <w:sz w:val="20"/>
+      </w:rPr>
+    </w:lvl>
+    <w:lvl w:ilvl="4" w:tentative="1">
+      <w:start w:val="1"/>
+      <w:numFmt w:val="bullet"/>
+      <w:lvlText w:val=""/>
+      <w:lvlJc w:val="left"/>
+      <w:pPr>
+        <w:tabs>
+          <w:tab w:val="num" w:pos="3600"/>
+        </w:tabs>
+        <w:ind w:left="3600" w:hanging="360"/>
+      </w:pPr>
+      <w:rPr>
+        <w:rFonts w:ascii="Wingdings" w:hAnsi="Wingdings" w:hint="default"/>
+        <w:sz w:val="20"/>
+      </w:rPr>
+    </w:lvl>
+    <w:lvl w:ilvl="5" w:tentative="1">
+      <w:start w:val="1"/>
+      <w:numFmt w:val="bullet"/>
+      <w:lvlText w:val=""/>
+      <w:lvlJc w:val="left"/>
+      <w:pPr>
+        <w:tabs>
+          <w:tab w:val="num" w:pos="4320"/>
+        </w:tabs>
+        <w:ind w:left="4320" w:hanging="360"/>
+      </w:pPr>
+      <w:rPr>
+        <w:rFonts w:ascii="Wingdings" w:hAnsi="Wingdings" w:hint="default"/>
+        <w:sz w:val="20"/>
+      </w:rPr>
+    </w:lvl>
+    <w:lvl w:ilvl="6" w:tentative="1">
+      <w:start w:val="1"/>
+      <w:numFmt w:val="bullet"/>
+      <w:lvlText w:val=""/>
+      <w:lvlJc w:val="left"/>
+      <w:pPr>
+        <w:tabs>
+          <w:tab w:val="num" w:pos="5040"/>
+        </w:tabs>
+        <w:ind w:left="5040" w:hanging="360"/>
+      </w:pPr>
+      <w:rPr>
+        <w:rFonts w:ascii="Wingdings" w:hAnsi="Wingdings" w:hint="default"/>
+        <w:sz w:val="20"/>
+      </w:rPr>
+    </w:lvl>
+    <w:lvl w:ilvl="7" w:tentative="1">
+      <w:start w:val="1"/>
+      <w:numFmt w:val="bullet"/>
+      <w:lvlText w:val=""/>
+      <w:lvlJc w:val="left"/>
+      <w:pPr>
+        <w:tabs>
+          <w:tab w:val="num" w:pos="5760"/>
+        </w:tabs>
+        <w:ind w:left="5760" w:hanging="360"/>
+      </w:pPr>
+      <w:rPr>
+        <w:rFonts w:ascii="Wingdings" w:hAnsi="Wingdings" w:hint="default"/>
+        <w:sz w:val="20"/>
+      </w:rPr>
+    </w:lvl>
+    <w:lvl w:ilvl="8" w:tentative="1">
+      <w:start w:val="1"/>
+      <w:numFmt w:val="bullet"/>
+      <w:lvlText w:val=""/>
+      <w:lvlJc w:val="left"/>
+      <w:pPr>
+        <w:tabs>
+          <w:tab w:val="num" w:pos="6480"/>
+        </w:tabs>
+        <w:ind w:left="6480" w:hanging="360"/>
+      </w:pPr>
+      <w:rPr>
+        <w:rFonts w:ascii="Wingdings" w:hAnsi="Wingdings" w:hint="default"/>
+        <w:sz w:val="20"/>
+      </w:rPr>
+    </w:lvl>
+  </w:abstractNum>
+  <w:abstractNum w:abstractNumId="15" w15:restartNumberingAfterBreak="0">
     <w:nsid w:val="55850DB4"/>
     <w:multiLevelType w:val="hybridMultilevel"/>
     <w:tmpl w:val="A7D40D24"/>
@@ -3671,7 +4230,7 @@
       </w:rPr>
     </w:lvl>
   </w:abstractNum>
-  <w:abstractNum w:abstractNumId="13" w15:restartNumberingAfterBreak="0">
+  <w:abstractNum w:abstractNumId="16" w15:restartNumberingAfterBreak="0">
     <w:nsid w:val="61984E15"/>
     <w:multiLevelType w:val="hybridMultilevel"/>
     <w:tmpl w:val="DC7CFCCE"/>
@@ -3784,7 +4343,7 @@
       </w:rPr>
     </w:lvl>
   </w:abstractNum>
-  <w:abstractNum w:abstractNumId="14" w15:restartNumberingAfterBreak="0">
+  <w:abstractNum w:abstractNumId="17" w15:restartNumberingAfterBreak="0">
     <w:nsid w:val="6A3E0BAC"/>
     <w:multiLevelType w:val="hybridMultilevel"/>
     <w:tmpl w:val="6E260C4A"/>
@@ -3896,7 +4455,7 @@
       </w:rPr>
     </w:lvl>
   </w:abstractNum>
-  <w:abstractNum w:abstractNumId="15" w15:restartNumberingAfterBreak="0">
+  <w:abstractNum w:abstractNumId="18" w15:restartNumberingAfterBreak="0">
     <w:nsid w:val="71657FFD"/>
     <w:multiLevelType w:val="multilevel"/>
     <w:tmpl w:val="585C1A28"/>
@@ -3986,7 +4545,7 @@
       </w:pPr>
     </w:lvl>
   </w:abstractNum>
-  <w:abstractNum w:abstractNumId="16" w15:restartNumberingAfterBreak="0">
+  <w:abstractNum w:abstractNumId="19" w15:restartNumberingAfterBreak="0">
     <w:nsid w:val="74397E87"/>
     <w:multiLevelType w:val="hybridMultilevel"/>
     <w:tmpl w:val="B1C8E61C"/>
@@ -4075,7 +4634,7 @@
       </w:pPr>
     </w:lvl>
   </w:abstractNum>
-  <w:abstractNum w:abstractNumId="17" w15:restartNumberingAfterBreak="0">
+  <w:abstractNum w:abstractNumId="20" w15:restartNumberingAfterBreak="0">
     <w:nsid w:val="757A1838"/>
     <w:multiLevelType w:val="hybridMultilevel"/>
     <w:tmpl w:val="08F6278E"/>
@@ -4195,37 +4754,37 @@
     <w:abstractNumId w:val="1"/>
   </w:num>
   <w:num w:numId="11">
-    <w:abstractNumId w:val="15"/>
+    <w:abstractNumId w:val="18"/>
   </w:num>
   <w:num w:numId="12">
-    <w:abstractNumId w:val="17"/>
+    <w:abstractNumId w:val="20"/>
   </w:num>
   <w:num w:numId="13">
-    <w:abstractNumId w:val="16"/>
+    <w:abstractNumId w:val="19"/>
   </w:num>
   <w:num w:numId="14">
     <w:abstractNumId w:val="6"/>
   </w:num>
   <w:num w:numId="15">
-    <w:abstractNumId w:val="9"/>
+    <w:abstractNumId w:val="10"/>
   </w:num>
   <w:num w:numId="16">
     <w:abstractNumId w:val="3"/>
   </w:num>
   <w:num w:numId="17">
-    <w:abstractNumId w:val="7"/>
+    <w:abstractNumId w:val="8"/>
   </w:num>
   <w:num w:numId="18">
-    <w:abstractNumId w:val="11"/>
+    <w:abstractNumId w:val="13"/>
   </w:num>
   <w:num w:numId="19">
-    <w:abstractNumId w:val="13"/>
+    <w:abstractNumId w:val="16"/>
   </w:num>
   <w:num w:numId="20">
-    <w:abstractNumId w:val="14"/>
+    <w:abstractNumId w:val="17"/>
   </w:num>
   <w:num w:numId="21">
-    <w:abstractNumId w:val="12"/>
+    <w:abstractNumId w:val="15"/>
   </w:num>
   <w:num w:numId="22">
     <w:abstractNumId w:val="2"/>
@@ -4234,13 +4793,22 @@
     <w:abstractNumId w:val="4"/>
   </w:num>
   <w:num w:numId="24">
-    <w:abstractNumId w:val="8"/>
+    <w:abstractNumId w:val="9"/>
   </w:num>
   <w:num w:numId="25">
     <w:abstractNumId w:val="5"/>
   </w:num>
   <w:num w:numId="26">
-    <w:abstractNumId w:val="10"/>
+    <w:abstractNumId w:val="12"/>
+  </w:num>
+  <w:num w:numId="27">
+    <w:abstractNumId w:val="14"/>
+  </w:num>
+  <w:num w:numId="28">
+    <w:abstractNumId w:val="7"/>
+  </w:num>
+  <w:num w:numId="29">
+    <w:abstractNumId w:val="11"/>
   </w:num>
 </w:numbering>
 </file>
@@ -4262,7 +4830,7 @@
       </w:pPr>
     </w:pPrDefault>
   </w:docDefaults>
-  <w:latentStyles w:defLockedState="0" w:defUIPriority="99" w:defSemiHidden="0" w:defUnhideWhenUsed="0" w:defQFormat="0" w:count="376">
+  <w:latentStyles w:defLockedState="0" w:defUIPriority="99" w:defSemiHidden="0" w:defUnhideWhenUsed="0" w:defQFormat="0" w:count="377">
     <w:lsdException w:name="Normal" w:uiPriority="0" w:qFormat="1"/>
     <w:lsdException w:name="heading 1" w:uiPriority="9" w:qFormat="1"/>
     <w:lsdException w:name="heading 2" w:semiHidden="1" w:uiPriority="9" w:unhideWhenUsed="1" w:qFormat="1"/>
@@ -4368,7 +4936,6 @@
     <w:lsdException w:name="HTML Sample" w:semiHidden="1" w:unhideWhenUsed="1"/>
     <w:lsdException w:name="HTML Typewriter" w:semiHidden="1" w:unhideWhenUsed="1"/>
     <w:lsdException w:name="HTML Variable" w:semiHidden="1" w:unhideWhenUsed="1"/>
-    <w:lsdException w:name="Normal Table" w:semiHidden="1" w:unhideWhenUsed="1"/>
     <w:lsdException w:name="annotation subject" w:semiHidden="1" w:unhideWhenUsed="1"/>
     <w:lsdException w:name="No List" w:semiHidden="1" w:unhideWhenUsed="1"/>
     <w:lsdException w:name="Outline List 1" w:semiHidden="1" w:unhideWhenUsed="1"/>
@@ -4415,10 +4982,8 @@
     <w:lsdException w:name="Table Subtle 2" w:semiHidden="1" w:unhideWhenUsed="1"/>
     <w:lsdException w:name="Table Web 1" w:semiHidden="1" w:unhideWhenUsed="1"/>
     <w:lsdException w:name="Table Web 2" w:semiHidden="1" w:unhideWhenUsed="1"/>
-    <w:lsdException w:name="Table Web 3" w:semiHidden="1" w:unhideWhenUsed="1"/>
     <w:lsdException w:name="Balloon Text" w:semiHidden="1" w:unhideWhenUsed="1"/>
     <w:lsdException w:name="Table Grid" w:uiPriority="39"/>
-    <w:lsdException w:name="Table Theme" w:semiHidden="1" w:unhideWhenUsed="1"/>
     <w:lsdException w:name="Placeholder Text" w:semiHidden="1"/>
     <w:lsdException w:name="No Spacing" w:uiPriority="1" w:qFormat="1"/>
     <w:lsdException w:name="Light Shading" w:uiPriority="60"/>
@@ -4637,6 +5202,7 @@
     <w:lsdException w:name="Mention" w:semiHidden="1" w:unhideWhenUsed="1"/>
     <w:lsdException w:name="Smart Hyperlink" w:semiHidden="1" w:unhideWhenUsed="1"/>
     <w:lsdException w:name="Smart Link" w:semiHidden="1" w:unhideWhenUsed="1"/>
+    <w:lsdException w:name="Smart Link Error" w:semiHidden="1" w:unhideWhenUsed="1"/>
   </w:latentStyles>
   <w:style w:type="paragraph" w:default="1" w:styleId="Normal">
     <w:name w:val="Normal"/>
@@ -4860,7 +5426,6 @@
   <w:style w:type="character" w:default="1" w:styleId="DefaultParagraphFont">
     <w:name w:val="Default Paragraph Font"/>
     <w:uiPriority w:val="1"/>
-    <w:semiHidden/>
     <w:unhideWhenUsed/>
   </w:style>
   <w:style w:type="table" w:default="1" w:styleId="TableNormal">
@@ -5796,7 +6361,7 @@
 </file>
 
 <file path=customXml/itemProps1.xml><?xml version="1.0" encoding="utf-8"?>
-<ds:datastoreItem xmlns:ds="http://schemas.openxmlformats.org/officeDocument/2006/customXml" ds:itemID="{C74BCCC1-05B9-8A48-8811-CD8604E3F4CD}">
+<ds:datastoreItem xmlns:ds="http://schemas.openxmlformats.org/officeDocument/2006/customXml" ds:itemID="{B433DF94-FF08-DA4A-B1F3-A082F1F01062}">
   <ds:schemaRefs>
     <ds:schemaRef ds:uri="http://schemas.openxmlformats.org/officeDocument/2006/bibliography"/>
   </ds:schemaRefs>

</xml_diff>